<commit_message>
adds list of features and diagram to proposal
</commit_message>
<xml_diff>
--- a/CapstoneProjectProposal.docx
+++ b/CapstoneProjectProposal.docx
@@ -5,14 +5,17 @@
   <w:body>
     <w:p>
       <w:pPr>
+        <w:pStyle w:val="normal0"/>
         <w:jc w:val="right"/>
       </w:pPr>
+      <w:bookmarkStart w:id="0" w:name="_GoBack"/>
       <w:r>
         <w:t>Nate Olderman</w:t>
       </w:r>
     </w:p>
     <w:p>
       <w:pPr>
+        <w:pStyle w:val="normal0"/>
         <w:jc w:val="right"/>
       </w:pPr>
       <w:r>
@@ -21,19 +24,16 @@
     </w:p>
     <w:p>
       <w:pPr>
+        <w:pStyle w:val="normal0"/>
         <w:jc w:val="right"/>
       </w:pPr>
       <w:r>
-        <w:t xml:space="preserve">Eric </w:t>
-      </w:r>
-      <w:proofErr w:type="spellStart"/>
-      <w:r>
-        <w:t>Sculac</w:t>
-      </w:r>
-      <w:proofErr w:type="spellEnd"/>
-    </w:p>
-    <w:p>
-      <w:pPr>
+        <w:t>Eric Sculac</w:t>
+      </w:r>
+    </w:p>
+    <w:p>
+      <w:pPr>
+        <w:pStyle w:val="normal0"/>
         <w:spacing w:line="276" w:lineRule="auto"/>
         <w:jc w:val="center"/>
       </w:pPr>
@@ -47,6 +47,7 @@
     </w:p>
     <w:p>
       <w:pPr>
+        <w:pStyle w:val="normal0"/>
         <w:spacing w:line="276" w:lineRule="auto"/>
       </w:pPr>
       <w:r>
@@ -58,6 +59,7 @@
     </w:p>
     <w:p>
       <w:pPr>
+        <w:pStyle w:val="normal0"/>
         <w:spacing w:line="276" w:lineRule="auto"/>
       </w:pPr>
       <w:r>
@@ -67,15 +69,17 @@
     </w:p>
     <w:p>
       <w:pPr>
-        <w:spacing w:line="276" w:lineRule="auto"/>
-      </w:pPr>
-    </w:p>
-    <w:p>
-      <w:pPr>
-        <w:spacing w:line="276" w:lineRule="auto"/>
-      </w:pPr>
-      <w:bookmarkStart w:id="0" w:name="h.gjdgxs" w:colFirst="0" w:colLast="0"/>
-      <w:bookmarkEnd w:id="0"/>
+        <w:pStyle w:val="normal0"/>
+        <w:spacing w:line="276" w:lineRule="auto"/>
+      </w:pPr>
+    </w:p>
+    <w:p>
+      <w:pPr>
+        <w:pStyle w:val="normal0"/>
+        <w:spacing w:line="276" w:lineRule="auto"/>
+      </w:pPr>
+      <w:bookmarkStart w:id="1" w:name="h.gjdgxs" w:colFirst="0" w:colLast="0"/>
+      <w:bookmarkEnd w:id="1"/>
       <w:r>
         <w:rPr>
           <w:u w:val="single"/>
@@ -85,27 +89,24 @@
     </w:p>
     <w:p>
       <w:pPr>
+        <w:pStyle w:val="normal0"/>
         <w:spacing w:line="276" w:lineRule="auto"/>
       </w:pPr>
       <w:r>
         <w:tab/>
         <w:t>The core difficulty of this project lies in supporting the wide array of functionalities the platform will offer, such as: calendars and event scheduling, photo uploading to the database, discussion threads, group creation and visibility, user searching (through other users as well as past discussions), and account creation and deletion (considering graph theory). In addition to this, we will need to learn more about and be able to execute: the storage and efficiency of large data sets, communication over the internet, storing and accessing from a database, and ensuring passwords are properly encrypted.</w:t>
       </w:r>
-      <w:r>
-        <w:t xml:space="preserve"> </w:t>
-      </w:r>
-    </w:p>
-    <w:p>
-      <w:pPr>
-        <w:spacing w:line="276" w:lineRule="auto"/>
-      </w:pPr>
-    </w:p>
-    <w:p>
-      <w:pPr>
-        <w:spacing w:line="276" w:lineRule="auto"/>
-        <w:rPr>
-          <w:u w:val="single"/>
-        </w:rPr>
+    </w:p>
+    <w:p>
+      <w:pPr>
+        <w:pStyle w:val="normal0"/>
+        <w:spacing w:line="276" w:lineRule="auto"/>
+      </w:pPr>
+    </w:p>
+    <w:p>
+      <w:pPr>
+        <w:pStyle w:val="normal0"/>
+        <w:spacing w:line="276" w:lineRule="auto"/>
       </w:pPr>
       <w:r>
         <w:rPr>
@@ -116,35 +117,23 @@
     </w:p>
     <w:p>
       <w:pPr>
-        <w:spacing w:line="276" w:lineRule="auto"/>
-      </w:pPr>
-      <w:r>
-        <w:tab/>
-        <w:t>Through this project we’ll learn how to create an independent web app using Java</w:t>
-      </w:r>
-      <w:r>
-        <w:t>Script</w:t>
-      </w:r>
-      <w:r>
-        <w:t xml:space="preserve">, as well as practicing good design while doing so. We will be teaching ourselves how to use a new set of tools (a new programming framework, specifically), which is something we will likely be doing a lot when joining new jobs and starting new projects. Also, this project is highly expandable. If we choose (and </w:t>
-      </w:r>
-      <w:r>
-        <w:t xml:space="preserve">if we </w:t>
-      </w:r>
-      <w:r>
-        <w:t xml:space="preserve">have time to) we may stretch the same idea to handheld devices, giving us an opportunity to learn the tools necessary for phone app design. </w:t>
-      </w:r>
-      <w:r>
-        <w:t xml:space="preserve"> </w:t>
-      </w:r>
-    </w:p>
-    <w:p>
-      <w:pPr>
-        <w:spacing w:line="276" w:lineRule="auto"/>
-      </w:pPr>
-    </w:p>
-    <w:p>
-      <w:pPr>
+        <w:pStyle w:val="normal0"/>
+        <w:spacing w:line="276" w:lineRule="auto"/>
+        <w:ind w:firstLine="720"/>
+      </w:pPr>
+      <w:r>
+        <w:t xml:space="preserve">Through this project we’ll learn how to create an independent web app using JavaScript, as well as practicing good design while doing so. We will be teaching ourselves how to use a new set of tools (a new programming framework, specifically), which is something we will likely be doing a lot when joining new jobs and starting new projects. Also, this project is highly expandable. If we choose (and if we have time to) we may stretch the same idea to handheld devices, giving us an opportunity to learn the tools necessary for phone app design.  </w:t>
+      </w:r>
+    </w:p>
+    <w:p>
+      <w:pPr>
+        <w:pStyle w:val="normal0"/>
+        <w:spacing w:line="276" w:lineRule="auto"/>
+      </w:pPr>
+    </w:p>
+    <w:p>
+      <w:pPr>
+        <w:pStyle w:val="normal0"/>
         <w:spacing w:line="276" w:lineRule="auto"/>
       </w:pPr>
       <w:r>
@@ -156,73 +145,400 @@
     </w:p>
     <w:p>
       <w:pPr>
-        <w:spacing w:line="276" w:lineRule="auto"/>
-      </w:pPr>
-    </w:p>
-    <w:p>
-      <w:pPr>
+        <w:pStyle w:val="normal0"/>
         <w:spacing w:line="276" w:lineRule="auto"/>
         <w:ind w:firstLine="720"/>
       </w:pPr>
       <w:r>
-        <w:t>Fo</w:t>
-      </w:r>
-      <w:r>
-        <w:t xml:space="preserve">r this project we will use JavaScript </w:t>
-      </w:r>
-      <w:r>
-        <w:t>as our programming language</w:t>
-      </w:r>
-      <w:r>
-        <w:t xml:space="preserve">, with </w:t>
-      </w:r>
-      <w:proofErr w:type="spellStart"/>
-      <w:r>
-        <w:t>AngularJS</w:t>
-      </w:r>
-      <w:proofErr w:type="spellEnd"/>
-      <w:r>
-        <w:t xml:space="preserve"> as our </w:t>
-      </w:r>
-      <w:r>
-        <w:t xml:space="preserve">MVC (Model-View-Controller) Framework. </w:t>
-      </w:r>
-      <w:proofErr w:type="spellStart"/>
-      <w:r>
-        <w:t>AngularJS</w:t>
-      </w:r>
-      <w:proofErr w:type="spellEnd"/>
-      <w:r>
-        <w:t xml:space="preserve"> has in experienced increased popularity in the past year by over 300%, and has very good accessibility in tutorials and documentation available. </w:t>
-      </w:r>
-    </w:p>
-    <w:p>
-      <w:pPr>
-        <w:spacing w:line="276" w:lineRule="auto"/>
-      </w:pPr>
-    </w:p>
-    <w:p>
-      <w:pPr>
-        <w:spacing w:line="276" w:lineRule="auto"/>
-      </w:pPr>
-      <w:bookmarkStart w:id="1" w:name="_GoBack"/>
-      <w:bookmarkEnd w:id="1"/>
+        <w:t>For this project we will use JavaScript as our programming language, with AngularJS as our MVC (Model-View-Controller) Framework. AngularJS has in experienced increased popularity in the past year by over 300%, and has very good accessibility in tutorials and documentation available.</w:t>
+      </w:r>
+      <w:r>
+        <w:t xml:space="preserve"> We will also be using GitHub as a collaboration tool.</w:t>
+      </w:r>
+    </w:p>
+    <w:p>
+      <w:pPr>
+        <w:pStyle w:val="normal0"/>
+        <w:spacing w:line="276" w:lineRule="auto"/>
+      </w:pPr>
+    </w:p>
+    <w:p>
+      <w:pPr>
+        <w:pStyle w:val="normal0"/>
+        <w:spacing w:line="276" w:lineRule="auto"/>
+      </w:pPr>
+    </w:p>
+    <w:p>
+      <w:pPr>
+        <w:pStyle w:val="normal0"/>
+        <w:spacing w:line="276" w:lineRule="auto"/>
+      </w:pPr>
       <w:r>
         <w:rPr>
           <w:u w:val="single"/>
         </w:rPr>
-        <w:lastRenderedPageBreak/>
+        <w:t>List of features</w:t>
+      </w:r>
+    </w:p>
+    <w:p>
+      <w:pPr>
+        <w:pStyle w:val="normal0"/>
+        <w:numPr>
+          <w:ilvl w:val="0"/>
+          <w:numId w:val="2"/>
+        </w:numPr>
+        <w:spacing w:line="276" w:lineRule="auto"/>
+        <w:ind w:hanging="359"/>
+        <w:contextualSpacing/>
+      </w:pPr>
+      <w:r>
+        <w:t>Create a group</w:t>
+      </w:r>
+    </w:p>
+    <w:p>
+      <w:pPr>
+        <w:pStyle w:val="normal0"/>
+        <w:numPr>
+          <w:ilvl w:val="0"/>
+          <w:numId w:val="1"/>
+        </w:numPr>
+        <w:spacing w:line="276" w:lineRule="auto"/>
+        <w:ind w:hanging="359"/>
+        <w:contextualSpacing/>
+      </w:pPr>
+      <w:r>
+        <w:t>Create calendar for the group (schedule events)</w:t>
+      </w:r>
+    </w:p>
+    <w:p>
+      <w:pPr>
+        <w:pStyle w:val="normal0"/>
+        <w:numPr>
+          <w:ilvl w:val="0"/>
+          <w:numId w:val="1"/>
+        </w:numPr>
+        <w:spacing w:line="276" w:lineRule="auto"/>
+        <w:ind w:hanging="359"/>
+        <w:contextualSpacing/>
+      </w:pPr>
+      <w:r>
+        <w:t>Post files, Text, and Pictures</w:t>
+      </w:r>
+    </w:p>
+    <w:p>
+      <w:pPr>
+        <w:pStyle w:val="normal0"/>
+        <w:numPr>
+          <w:ilvl w:val="0"/>
+          <w:numId w:val="1"/>
+        </w:numPr>
+        <w:spacing w:line="276" w:lineRule="auto"/>
+        <w:ind w:hanging="359"/>
+        <w:contextualSpacing/>
+      </w:pPr>
+      <w:r>
+        <w:t>Make specific group topics/pages and people can post, subscribe and view comments. Levels of visibility:</w:t>
+      </w:r>
+    </w:p>
+    <w:p>
+      <w:pPr>
+        <w:pStyle w:val="normal0"/>
+        <w:spacing w:line="276" w:lineRule="auto"/>
+        <w:ind w:left="1440"/>
+      </w:pPr>
+      <w:r>
+        <w:t>Public -&gt; everyone can see group and everything posted within group, Private -&gt; see group’s existence</w:t>
+      </w:r>
+    </w:p>
+    <w:p>
+      <w:pPr>
+        <w:pStyle w:val="normal0"/>
+        <w:spacing w:line="276" w:lineRule="auto"/>
+        <w:ind w:left="1440"/>
+      </w:pPr>
+      <w:r>
+        <w:t>Invisible -&gt; cannot see group.</w:t>
+      </w:r>
+    </w:p>
+    <w:p>
+      <w:pPr>
+        <w:pStyle w:val="normal0"/>
+        <w:numPr>
+          <w:ilvl w:val="0"/>
+          <w:numId w:val="1"/>
+        </w:numPr>
+        <w:spacing w:line="276" w:lineRule="auto"/>
+        <w:ind w:hanging="359"/>
+        <w:contextualSpacing/>
+      </w:pPr>
+      <w:r>
+        <w:t>A setting for joining the group: Everyone can join, apply to join, invite only to join.</w:t>
+      </w:r>
+    </w:p>
+    <w:p>
+      <w:pPr>
+        <w:pStyle w:val="normal0"/>
+        <w:numPr>
+          <w:ilvl w:val="0"/>
+          <w:numId w:val="1"/>
+        </w:numPr>
+        <w:spacing w:line="276" w:lineRule="auto"/>
+        <w:ind w:hanging="359"/>
+        <w:contextualSpacing/>
+      </w:pPr>
+      <w:r>
+        <w:t>Efficiently search for a post/topic within a group</w:t>
+      </w:r>
+    </w:p>
+    <w:p>
+      <w:pPr>
+        <w:pStyle w:val="normal0"/>
+        <w:numPr>
+          <w:ilvl w:val="0"/>
+          <w:numId w:val="1"/>
+        </w:numPr>
+        <w:spacing w:line="276" w:lineRule="auto"/>
+        <w:ind w:hanging="359"/>
+        <w:contextualSpacing/>
+      </w:pPr>
+      <w:r>
+        <w:t>Allow for messaging between individuals outside of the group (individual messaging conversations)</w:t>
+      </w:r>
+    </w:p>
+    <w:p>
+      <w:pPr>
+        <w:pStyle w:val="normal0"/>
+        <w:numPr>
+          <w:ilvl w:val="0"/>
+          <w:numId w:val="1"/>
+        </w:numPr>
+        <w:spacing w:line="276" w:lineRule="auto"/>
+        <w:ind w:hanging="359"/>
+        <w:contextualSpacing/>
+      </w:pPr>
+      <w:r>
+        <w:t xml:space="preserve">Overall group settings (people can change if everyone can see what groups they are in) </w:t>
+      </w:r>
+    </w:p>
+    <w:p>
+      <w:pPr>
+        <w:pStyle w:val="normal0"/>
+        <w:numPr>
+          <w:ilvl w:val="0"/>
+          <w:numId w:val="1"/>
+        </w:numPr>
+        <w:spacing w:line="276" w:lineRule="auto"/>
+        <w:ind w:hanging="359"/>
+        <w:contextualSpacing/>
+      </w:pPr>
+      <w:r>
+        <w:t>Throwaway group and long term group choice (throwaway is meant to be short term and very simplistic and easy to set up)</w:t>
+      </w:r>
+    </w:p>
+    <w:p>
+      <w:pPr>
+        <w:pStyle w:val="normal0"/>
+        <w:numPr>
+          <w:ilvl w:val="0"/>
+          <w:numId w:val="1"/>
+        </w:numPr>
+        <w:spacing w:line="276" w:lineRule="auto"/>
+        <w:ind w:hanging="359"/>
+        <w:contextualSpacing/>
+      </w:pPr>
+      <w:r>
+        <w:t>Group self destruct feature (date that it automatically deletes itself from the server)</w:t>
+      </w:r>
+    </w:p>
+    <w:p>
+      <w:pPr>
+        <w:pStyle w:val="normal0"/>
+        <w:numPr>
+          <w:ilvl w:val="0"/>
+          <w:numId w:val="1"/>
+        </w:numPr>
+        <w:spacing w:line="276" w:lineRule="auto"/>
+        <w:ind w:hanging="359"/>
+        <w:contextualSpacing/>
+      </w:pPr>
+      <w:r>
+        <w:t>Upgrade a throwaway group to a long term group. A notification goes out to all of the group members and they can elect to join the new group or not. Anyone who doesn’t elect to join the new group will destroy everything they posted previously. Use a checkbox when the notification for upgrading to a new group: “Do you want to upgrade to the new group? y/n. Do you want to delete the things you posted previously to the group? y/n.”</w:t>
+      </w:r>
+    </w:p>
+    <w:p>
+      <w:pPr>
+        <w:pStyle w:val="normal0"/>
+        <w:spacing w:line="276" w:lineRule="auto"/>
+      </w:pPr>
+    </w:p>
+    <w:p>
+      <w:pPr>
+        <w:pStyle w:val="normal0"/>
+        <w:spacing w:line="276" w:lineRule="auto"/>
+      </w:pPr>
+      <w:r>
+        <w:rPr>
+          <w:u w:val="single"/>
+        </w:rPr>
+        <w:t>Working Together:</w:t>
+      </w:r>
+    </w:p>
+    <w:p>
+      <w:pPr>
+        <w:pStyle w:val="normal0"/>
+        <w:spacing w:line="276" w:lineRule="auto"/>
+      </w:pPr>
+      <w:r>
+        <w:tab/>
+        <w:t>We will be using github for version control and communicating through email.  A github repository has been created that we all have access to.  It is difficult to determine responsibilities for each member at this early stage.  There are currently no tasks that will fall to one person.  We plan to work together and will attempt to abstract the project into pieces that each member can be responsible for as we progress.</w:t>
+      </w:r>
+    </w:p>
+    <w:p>
+      <w:pPr>
+        <w:pStyle w:val="normal0"/>
+        <w:spacing w:line="276" w:lineRule="auto"/>
+      </w:pPr>
+    </w:p>
+    <w:p>
+      <w:pPr>
+        <w:pStyle w:val="normal0"/>
+        <w:spacing w:line="276" w:lineRule="auto"/>
+      </w:pPr>
+    </w:p>
+    <w:p>
+      <w:pPr>
+        <w:pStyle w:val="normal0"/>
+        <w:spacing w:line="276" w:lineRule="auto"/>
+      </w:pPr>
+    </w:p>
+    <w:p>
+      <w:pPr>
+        <w:pStyle w:val="normal0"/>
+        <w:spacing w:line="276" w:lineRule="auto"/>
+      </w:pPr>
+    </w:p>
+    <w:p>
+      <w:pPr>
+        <w:pStyle w:val="normal0"/>
+        <w:spacing w:line="276" w:lineRule="auto"/>
+      </w:pPr>
+    </w:p>
+    <w:p>
+      <w:pPr>
+        <w:pStyle w:val="normal0"/>
+        <w:spacing w:line="276" w:lineRule="auto"/>
+      </w:pPr>
+    </w:p>
+    <w:p>
+      <w:pPr>
+        <w:pStyle w:val="normal0"/>
+        <w:spacing w:line="276" w:lineRule="auto"/>
+      </w:pPr>
+      <w:r>
+        <w:rPr>
+          <w:u w:val="single"/>
+        </w:rPr>
+        <w:t>Diagram:</w:t>
+      </w:r>
+    </w:p>
+    <w:p>
+      <w:pPr>
+        <w:pStyle w:val="normal0"/>
+        <w:spacing w:line="276" w:lineRule="auto"/>
+        <w:jc w:val="center"/>
+      </w:pPr>
+      <w:r>
+        <w:rPr>
+          <w:noProof/>
+        </w:rPr>
+        <w:drawing>
+          <wp:inline distT="114300" distB="114300" distL="114300" distR="114300" wp14:anchorId="0E1105D5" wp14:editId="3E1977B9">
+            <wp:extent cx="5457825" cy="7200900"/>
+            <wp:effectExtent l="0" t="0" r="0" b="0"/>
+            <wp:docPr id="1" name="image01.png"/>
+            <wp:cNvGraphicFramePr/>
+            <a:graphic xmlns:a="http://schemas.openxmlformats.org/drawingml/2006/main">
+              <a:graphicData uri="http://schemas.openxmlformats.org/drawingml/2006/picture">
+                <pic:pic xmlns:pic="http://schemas.openxmlformats.org/drawingml/2006/picture">
+                  <pic:nvPicPr>
+                    <pic:cNvPr id="0" name="image01.png"/>
+                    <pic:cNvPicPr preferRelativeResize="0"/>
+                  </pic:nvPicPr>
+                  <pic:blipFill>
+                    <a:blip r:embed="rId6"/>
+                    <a:srcRect/>
+                    <a:stretch>
+                      <a:fillRect/>
+                    </a:stretch>
+                  </pic:blipFill>
+                  <pic:spPr>
+                    <a:xfrm>
+                      <a:off x="0" y="0"/>
+                      <a:ext cx="5457825" cy="7200900"/>
+                    </a:xfrm>
+                    <a:prstGeom prst="rect">
+                      <a:avLst/>
+                    </a:prstGeom>
+                    <a:ln/>
+                  </pic:spPr>
+                </pic:pic>
+              </a:graphicData>
+            </a:graphic>
+          </wp:inline>
+        </w:drawing>
+      </w:r>
+    </w:p>
+    <w:p>
+      <w:pPr>
+        <w:pStyle w:val="normal0"/>
+        <w:spacing w:line="276" w:lineRule="auto"/>
+      </w:pPr>
+    </w:p>
+    <w:p>
+      <w:pPr>
+        <w:pStyle w:val="normal0"/>
+        <w:spacing w:line="276" w:lineRule="auto"/>
+      </w:pPr>
+    </w:p>
+    <w:p>
+      <w:pPr>
+        <w:pStyle w:val="normal0"/>
+        <w:spacing w:line="276" w:lineRule="auto"/>
+      </w:pPr>
+    </w:p>
+    <w:p>
+      <w:pPr>
+        <w:pStyle w:val="normal0"/>
+        <w:spacing w:line="276" w:lineRule="auto"/>
+      </w:pPr>
+    </w:p>
+    <w:p>
+      <w:pPr>
+        <w:pStyle w:val="normal0"/>
+        <w:spacing w:line="276" w:lineRule="auto"/>
+      </w:pPr>
+      <w:r>
+        <w:rPr>
+          <w:u w:val="single"/>
+        </w:rPr>
         <w:t>A tentative timeline for the project broken down by week:</w:t>
       </w:r>
     </w:p>
     <w:p>
       <w:pPr>
+        <w:pStyle w:val="normal0"/>
         <w:spacing w:line="276" w:lineRule="auto"/>
       </w:pPr>
       <w:r>
         <w:tab/>
         <w:t>The rough schedule for our project is defined below:</w:t>
       </w:r>
+    </w:p>
+    <w:p>
+      <w:pPr>
+        <w:pStyle w:val="normal0"/>
+        <w:spacing w:line="276" w:lineRule="auto"/>
+      </w:pPr>
     </w:p>
     <w:tbl>
       <w:tblPr>
@@ -257,6 +573,7 @@
           </w:tcPr>
           <w:p>
             <w:pPr>
+              <w:pStyle w:val="normal0"/>
               <w:widowControl w:val="0"/>
               <w:jc w:val="center"/>
             </w:pPr>
@@ -280,6 +597,7 @@
           </w:tcPr>
           <w:p>
             <w:pPr>
+              <w:pStyle w:val="normal0"/>
               <w:widowControl w:val="0"/>
               <w:jc w:val="center"/>
             </w:pPr>
@@ -305,6 +623,7 @@
           </w:tcPr>
           <w:p>
             <w:pPr>
+              <w:pStyle w:val="normal0"/>
               <w:widowControl w:val="0"/>
               <w:jc w:val="center"/>
             </w:pPr>
@@ -325,6 +644,7 @@
           </w:tcPr>
           <w:p>
             <w:pPr>
+              <w:pStyle w:val="normal0"/>
               <w:widowControl w:val="0"/>
               <w:jc w:val="center"/>
             </w:pPr>
@@ -347,6 +667,7 @@
           </w:tcPr>
           <w:p>
             <w:pPr>
+              <w:pStyle w:val="normal0"/>
               <w:widowControl w:val="0"/>
               <w:jc w:val="center"/>
             </w:pPr>
@@ -367,6 +688,7 @@
           </w:tcPr>
           <w:p>
             <w:pPr>
+              <w:pStyle w:val="normal0"/>
               <w:widowControl w:val="0"/>
               <w:jc w:val="center"/>
             </w:pPr>
@@ -389,6 +711,7 @@
           </w:tcPr>
           <w:p>
             <w:pPr>
+              <w:pStyle w:val="normal0"/>
               <w:widowControl w:val="0"/>
               <w:jc w:val="center"/>
             </w:pPr>
@@ -409,6 +732,7 @@
           </w:tcPr>
           <w:p>
             <w:pPr>
+              <w:pStyle w:val="normal0"/>
               <w:widowControl w:val="0"/>
               <w:jc w:val="center"/>
             </w:pPr>
@@ -431,6 +755,7 @@
           </w:tcPr>
           <w:p>
             <w:pPr>
+              <w:pStyle w:val="normal0"/>
               <w:widowControl w:val="0"/>
               <w:jc w:val="center"/>
             </w:pPr>
@@ -451,6 +776,7 @@
           </w:tcPr>
           <w:p>
             <w:pPr>
+              <w:pStyle w:val="normal0"/>
               <w:widowControl w:val="0"/>
               <w:jc w:val="center"/>
             </w:pPr>
@@ -473,6 +799,7 @@
           </w:tcPr>
           <w:p>
             <w:pPr>
+              <w:pStyle w:val="normal0"/>
               <w:widowControl w:val="0"/>
               <w:jc w:val="center"/>
             </w:pPr>
@@ -493,6 +820,7 @@
           </w:tcPr>
           <w:p>
             <w:pPr>
+              <w:pStyle w:val="normal0"/>
               <w:widowControl w:val="0"/>
               <w:jc w:val="center"/>
             </w:pPr>
@@ -515,6 +843,7 @@
           </w:tcPr>
           <w:p>
             <w:pPr>
+              <w:pStyle w:val="normal0"/>
               <w:widowControl w:val="0"/>
               <w:jc w:val="center"/>
             </w:pPr>
@@ -535,6 +864,7 @@
           </w:tcPr>
           <w:p>
             <w:pPr>
+              <w:pStyle w:val="normal0"/>
               <w:widowControl w:val="0"/>
               <w:jc w:val="center"/>
             </w:pPr>
@@ -557,6 +887,7 @@
           </w:tcPr>
           <w:p>
             <w:pPr>
+              <w:pStyle w:val="normal0"/>
               <w:widowControl w:val="0"/>
               <w:jc w:val="center"/>
             </w:pPr>
@@ -577,6 +908,7 @@
           </w:tcPr>
           <w:p>
             <w:pPr>
+              <w:pStyle w:val="normal0"/>
               <w:widowControl w:val="0"/>
               <w:jc w:val="center"/>
             </w:pPr>
@@ -599,6 +931,7 @@
           </w:tcPr>
           <w:p>
             <w:pPr>
+              <w:pStyle w:val="normal0"/>
               <w:widowControl w:val="0"/>
               <w:jc w:val="center"/>
             </w:pPr>
@@ -619,6 +952,7 @@
           </w:tcPr>
           <w:p>
             <w:pPr>
+              <w:pStyle w:val="normal0"/>
               <w:widowControl w:val="0"/>
               <w:jc w:val="center"/>
             </w:pPr>
@@ -641,6 +975,7 @@
           </w:tcPr>
           <w:p>
             <w:pPr>
+              <w:pStyle w:val="normal0"/>
               <w:widowControl w:val="0"/>
               <w:jc w:val="center"/>
             </w:pPr>
@@ -661,6 +996,7 @@
           </w:tcPr>
           <w:p>
             <w:pPr>
+              <w:pStyle w:val="normal0"/>
               <w:widowControl w:val="0"/>
               <w:jc w:val="center"/>
             </w:pPr>
@@ -686,6 +1022,7 @@
           </w:tcPr>
           <w:p>
             <w:pPr>
+              <w:pStyle w:val="normal0"/>
               <w:widowControl w:val="0"/>
               <w:jc w:val="center"/>
             </w:pPr>
@@ -706,6 +1043,7 @@
           </w:tcPr>
           <w:p>
             <w:pPr>
+              <w:pStyle w:val="normal0"/>
               <w:widowControl w:val="0"/>
               <w:jc w:val="center"/>
             </w:pPr>
@@ -728,6 +1066,7 @@
           </w:tcPr>
           <w:p>
             <w:pPr>
+              <w:pStyle w:val="normal0"/>
               <w:widowControl w:val="0"/>
               <w:jc w:val="center"/>
             </w:pPr>
@@ -748,6 +1087,7 @@
           </w:tcPr>
           <w:p>
             <w:pPr>
+              <w:pStyle w:val="normal0"/>
               <w:widowControl w:val="0"/>
               <w:jc w:val="center"/>
             </w:pPr>
@@ -770,6 +1110,7 @@
           </w:tcPr>
           <w:p>
             <w:pPr>
+              <w:pStyle w:val="normal0"/>
               <w:widowControl w:val="0"/>
               <w:jc w:val="center"/>
             </w:pPr>
@@ -790,6 +1131,7 @@
           </w:tcPr>
           <w:p>
             <w:pPr>
+              <w:pStyle w:val="normal0"/>
               <w:widowControl w:val="0"/>
               <w:jc w:val="center"/>
             </w:pPr>
@@ -815,6 +1157,7 @@
           </w:tcPr>
           <w:p>
             <w:pPr>
+              <w:pStyle w:val="normal0"/>
               <w:widowControl w:val="0"/>
               <w:jc w:val="center"/>
             </w:pPr>
@@ -835,6 +1178,7 @@
           </w:tcPr>
           <w:p>
             <w:pPr>
+              <w:pStyle w:val="normal0"/>
               <w:widowControl w:val="0"/>
               <w:jc w:val="center"/>
             </w:pPr>
@@ -860,6 +1204,7 @@
           </w:tcPr>
           <w:p>
             <w:pPr>
+              <w:pStyle w:val="normal0"/>
               <w:widowControl w:val="0"/>
               <w:jc w:val="center"/>
             </w:pPr>
@@ -880,6 +1225,7 @@
           </w:tcPr>
           <w:p>
             <w:pPr>
+              <w:pStyle w:val="normal0"/>
               <w:widowControl w:val="0"/>
               <w:jc w:val="center"/>
             </w:pPr>
@@ -905,6 +1251,7 @@
           </w:tcPr>
           <w:p>
             <w:pPr>
+              <w:pStyle w:val="normal0"/>
               <w:widowControl w:val="0"/>
               <w:jc w:val="center"/>
             </w:pPr>
@@ -925,6 +1272,7 @@
           </w:tcPr>
           <w:p>
             <w:pPr>
+              <w:pStyle w:val="normal0"/>
               <w:widowControl w:val="0"/>
               <w:jc w:val="center"/>
             </w:pPr>
@@ -950,6 +1298,7 @@
           </w:tcPr>
           <w:p>
             <w:pPr>
+              <w:pStyle w:val="normal0"/>
               <w:widowControl w:val="0"/>
               <w:jc w:val="center"/>
             </w:pPr>
@@ -970,6 +1319,7 @@
           </w:tcPr>
           <w:p>
             <w:pPr>
+              <w:pStyle w:val="normal0"/>
               <w:widowControl w:val="0"/>
               <w:jc w:val="center"/>
             </w:pPr>
@@ -982,16 +1332,13 @@
     </w:tbl>
     <w:p>
       <w:pPr>
-        <w:spacing w:line="276" w:lineRule="auto"/>
-      </w:pPr>
-    </w:p>
-    <w:p>
-      <w:pPr>
-        <w:spacing w:line="276" w:lineRule="auto"/>
-      </w:pPr>
-    </w:p>
-    <w:p>
-      <w:pPr>
+        <w:pStyle w:val="normal0"/>
+        <w:spacing w:line="276" w:lineRule="auto"/>
+      </w:pPr>
+    </w:p>
+    <w:p>
+      <w:pPr>
+        <w:pStyle w:val="normal0"/>
         <w:spacing w:line="276" w:lineRule="auto"/>
       </w:pPr>
       <w:r>
@@ -1003,23 +1350,19 @@
     </w:p>
     <w:p>
       <w:pPr>
+        <w:pStyle w:val="normal0"/>
         <w:spacing w:line="276" w:lineRule="auto"/>
       </w:pPr>
       <w:r>
         <w:tab/>
-        <w:t xml:space="preserve">In the event that our capstone project becomes too involved for the time which we are allotted, we will pursue a core functionality. The necessary functionality in the project will be creating an account, creating a group, inviting others to the group, posting to the group (discussion thread), and creating events. </w:t>
+        <w:t xml:space="preserve">In the event that our capstone project becomes too involved for the time which we are allotted, we will pursue a core functionality. The necessary functionality in the project will be creating an account, creating a group, inviting </w:t>
       </w:r>
       <w:r>
         <w:lastRenderedPageBreak/>
-        <w:t>The stretch goals that we are striving to reach include posting photos, allowing for account vis</w:t>
-      </w:r>
-      <w:r>
-        <w:t xml:space="preserve">ibility, searching for groups, </w:t>
-      </w:r>
-      <w:r>
-        <w:t>and communicating with individuals outside of groups. We will be following the schedule above and removing the stretch functionalities if we do not have time to complete them. If we advance in the project ahead of schedule we will begin the core functionalities for an android application.</w:t>
-      </w:r>
-    </w:p>
+        <w:t>others to the group, posting to the group (discussion thread), and creating events. The stretch goals that we are striving to reach include posting photos, allowing for account visibility, searching for groups,  and communicating with individuals outside of groups. We will be following the schedule above and removing the stretch functionalities if we do not have time to complete them. If we advance in the project ahead of schedule we will begin the core functionalities for an android application.</w:t>
+      </w:r>
+    </w:p>
+    <w:bookmarkEnd w:id="0"/>
     <w:sectPr>
       <w:pgSz w:w="12240" w:h="15840"/>
       <w:pgMar w:top="1440" w:right="1800" w:bottom="1440" w:left="1800" w:header="720" w:footer="720" w:gutter="0"/>
@@ -1027,6 +1370,243 @@
     </w:sectPr>
   </w:body>
 </w:document>
+</file>
+
+<file path=word/numbering.xml><?xml version="1.0" encoding="utf-8"?>
+<w:numbering xmlns:wpc="http://schemas.microsoft.com/office/word/2010/wordprocessingCanvas" xmlns:mo="http://schemas.microsoft.com/office/mac/office/2008/main" xmlns:mc="http://schemas.openxmlformats.org/markup-compatibility/2006" xmlns:mv="urn:schemas-microsoft-com:mac:vml" xmlns:o="urn:schemas-microsoft-com:office:office" xmlns:r="http://schemas.openxmlformats.org/officeDocument/2006/relationships" xmlns:m="http://schemas.openxmlformats.org/officeDocument/2006/math" xmlns:v="urn:schemas-microsoft-com:vml" xmlns:wp14="http://schemas.microsoft.com/office/word/2010/wordprocessingDrawing" xmlns:wp="http://schemas.openxmlformats.org/drawingml/2006/wordprocessingDrawing" xmlns:w10="urn:schemas-microsoft-com:office:word" xmlns:w="http://schemas.openxmlformats.org/wordprocessingml/2006/main" xmlns:w14="http://schemas.microsoft.com/office/word/2010/wordml" xmlns:wpg="http://schemas.microsoft.com/office/word/2010/wordprocessingGroup" xmlns:wpi="http://schemas.microsoft.com/office/word/2010/wordprocessingInk" xmlns:wne="http://schemas.microsoft.com/office/word/2006/wordml" xmlns:wps="http://schemas.microsoft.com/office/word/2010/wordprocessingShape" mc:Ignorable="w14 wp14">
+  <w:abstractNum w:abstractNumId="0">
+    <w:nsid w:val="026E5E44"/>
+    <w:multiLevelType w:val="multilevel"/>
+    <w:tmpl w:val="2C58A8D0"/>
+    <w:lvl w:ilvl="0">
+      <w:start w:val="1"/>
+      <w:numFmt w:val="bullet"/>
+      <w:lvlText w:val="●"/>
+      <w:lvlJc w:val="left"/>
+      <w:pPr>
+        <w:ind w:left="720" w:firstLine="360"/>
+      </w:pPr>
+      <w:rPr>
+        <w:u w:val="none"/>
+      </w:rPr>
+    </w:lvl>
+    <w:lvl w:ilvl="1">
+      <w:start w:val="1"/>
+      <w:numFmt w:val="bullet"/>
+      <w:lvlText w:val="○"/>
+      <w:lvlJc w:val="left"/>
+      <w:pPr>
+        <w:ind w:left="1440" w:firstLine="1080"/>
+      </w:pPr>
+      <w:rPr>
+        <w:u w:val="none"/>
+      </w:rPr>
+    </w:lvl>
+    <w:lvl w:ilvl="2">
+      <w:start w:val="1"/>
+      <w:numFmt w:val="bullet"/>
+      <w:lvlText w:val="■"/>
+      <w:lvlJc w:val="left"/>
+      <w:pPr>
+        <w:ind w:left="2160" w:firstLine="1800"/>
+      </w:pPr>
+      <w:rPr>
+        <w:u w:val="none"/>
+      </w:rPr>
+    </w:lvl>
+    <w:lvl w:ilvl="3">
+      <w:start w:val="1"/>
+      <w:numFmt w:val="bullet"/>
+      <w:lvlText w:val="●"/>
+      <w:lvlJc w:val="left"/>
+      <w:pPr>
+        <w:ind w:left="2880" w:firstLine="2520"/>
+      </w:pPr>
+      <w:rPr>
+        <w:u w:val="none"/>
+      </w:rPr>
+    </w:lvl>
+    <w:lvl w:ilvl="4">
+      <w:start w:val="1"/>
+      <w:numFmt w:val="bullet"/>
+      <w:lvlText w:val="○"/>
+      <w:lvlJc w:val="left"/>
+      <w:pPr>
+        <w:ind w:left="3600" w:firstLine="3240"/>
+      </w:pPr>
+      <w:rPr>
+        <w:u w:val="none"/>
+      </w:rPr>
+    </w:lvl>
+    <w:lvl w:ilvl="5">
+      <w:start w:val="1"/>
+      <w:numFmt w:val="bullet"/>
+      <w:lvlText w:val="■"/>
+      <w:lvlJc w:val="left"/>
+      <w:pPr>
+        <w:ind w:left="4320" w:firstLine="3960"/>
+      </w:pPr>
+      <w:rPr>
+        <w:u w:val="none"/>
+      </w:rPr>
+    </w:lvl>
+    <w:lvl w:ilvl="6">
+      <w:start w:val="1"/>
+      <w:numFmt w:val="bullet"/>
+      <w:lvlText w:val="●"/>
+      <w:lvlJc w:val="left"/>
+      <w:pPr>
+        <w:ind w:left="5040" w:firstLine="4680"/>
+      </w:pPr>
+      <w:rPr>
+        <w:u w:val="none"/>
+      </w:rPr>
+    </w:lvl>
+    <w:lvl w:ilvl="7">
+      <w:start w:val="1"/>
+      <w:numFmt w:val="bullet"/>
+      <w:lvlText w:val="○"/>
+      <w:lvlJc w:val="left"/>
+      <w:pPr>
+        <w:ind w:left="5760" w:firstLine="5400"/>
+      </w:pPr>
+      <w:rPr>
+        <w:u w:val="none"/>
+      </w:rPr>
+    </w:lvl>
+    <w:lvl w:ilvl="8">
+      <w:start w:val="1"/>
+      <w:numFmt w:val="bullet"/>
+      <w:lvlText w:val="■"/>
+      <w:lvlJc w:val="left"/>
+      <w:pPr>
+        <w:ind w:left="6480" w:firstLine="6120"/>
+      </w:pPr>
+      <w:rPr>
+        <w:u w:val="none"/>
+      </w:rPr>
+    </w:lvl>
+  </w:abstractNum>
+  <w:abstractNum w:abstractNumId="1">
+    <w:nsid w:val="133E5270"/>
+    <w:multiLevelType w:val="multilevel"/>
+    <w:tmpl w:val="929C0C74"/>
+    <w:lvl w:ilvl="0">
+      <w:start w:val="1"/>
+      <w:numFmt w:val="bullet"/>
+      <w:lvlText w:val="●"/>
+      <w:lvlJc w:val="left"/>
+      <w:pPr>
+        <w:ind w:left="720" w:firstLine="360"/>
+      </w:pPr>
+      <w:rPr>
+        <w:u w:val="none"/>
+      </w:rPr>
+    </w:lvl>
+    <w:lvl w:ilvl="1">
+      <w:start w:val="1"/>
+      <w:numFmt w:val="bullet"/>
+      <w:lvlText w:val="○"/>
+      <w:lvlJc w:val="left"/>
+      <w:pPr>
+        <w:ind w:left="1440" w:firstLine="1080"/>
+      </w:pPr>
+      <w:rPr>
+        <w:u w:val="none"/>
+      </w:rPr>
+    </w:lvl>
+    <w:lvl w:ilvl="2">
+      <w:start w:val="1"/>
+      <w:numFmt w:val="bullet"/>
+      <w:lvlText w:val="■"/>
+      <w:lvlJc w:val="left"/>
+      <w:pPr>
+        <w:ind w:left="2160" w:firstLine="1800"/>
+      </w:pPr>
+      <w:rPr>
+        <w:u w:val="none"/>
+      </w:rPr>
+    </w:lvl>
+    <w:lvl w:ilvl="3">
+      <w:start w:val="1"/>
+      <w:numFmt w:val="bullet"/>
+      <w:lvlText w:val="●"/>
+      <w:lvlJc w:val="left"/>
+      <w:pPr>
+        <w:ind w:left="2880" w:firstLine="2520"/>
+      </w:pPr>
+      <w:rPr>
+        <w:u w:val="none"/>
+      </w:rPr>
+    </w:lvl>
+    <w:lvl w:ilvl="4">
+      <w:start w:val="1"/>
+      <w:numFmt w:val="bullet"/>
+      <w:lvlText w:val="○"/>
+      <w:lvlJc w:val="left"/>
+      <w:pPr>
+        <w:ind w:left="3600" w:firstLine="3240"/>
+      </w:pPr>
+      <w:rPr>
+        <w:u w:val="none"/>
+      </w:rPr>
+    </w:lvl>
+    <w:lvl w:ilvl="5">
+      <w:start w:val="1"/>
+      <w:numFmt w:val="bullet"/>
+      <w:lvlText w:val="■"/>
+      <w:lvlJc w:val="left"/>
+      <w:pPr>
+        <w:ind w:left="4320" w:firstLine="3960"/>
+      </w:pPr>
+      <w:rPr>
+        <w:u w:val="none"/>
+      </w:rPr>
+    </w:lvl>
+    <w:lvl w:ilvl="6">
+      <w:start w:val="1"/>
+      <w:numFmt w:val="bullet"/>
+      <w:lvlText w:val="●"/>
+      <w:lvlJc w:val="left"/>
+      <w:pPr>
+        <w:ind w:left="5040" w:firstLine="4680"/>
+      </w:pPr>
+      <w:rPr>
+        <w:u w:val="none"/>
+      </w:rPr>
+    </w:lvl>
+    <w:lvl w:ilvl="7">
+      <w:start w:val="1"/>
+      <w:numFmt w:val="bullet"/>
+      <w:lvlText w:val="○"/>
+      <w:lvlJc w:val="left"/>
+      <w:pPr>
+        <w:ind w:left="5760" w:firstLine="5400"/>
+      </w:pPr>
+      <w:rPr>
+        <w:u w:val="none"/>
+      </w:rPr>
+    </w:lvl>
+    <w:lvl w:ilvl="8">
+      <w:start w:val="1"/>
+      <w:numFmt w:val="bullet"/>
+      <w:lvlText w:val="■"/>
+      <w:lvlJc w:val="left"/>
+      <w:pPr>
+        <w:ind w:left="6480" w:firstLine="6120"/>
+      </w:pPr>
+      <w:rPr>
+        <w:u w:val="none"/>
+      </w:rPr>
+    </w:lvl>
+  </w:abstractNum>
+  <w:num w:numId="1">
+    <w:abstractNumId w:val="1"/>
+  </w:num>
+  <w:num w:numId="2">
+    <w:abstractNumId w:val="0"/>
+  </w:num>
+</w:numbering>
 </file>
 
 <file path=word/styles.xml><?xml version="1.0" encoding="utf-8"?>
@@ -1068,16 +1648,7 @@
     <w:lsdException w:name="Subtitle" w:semiHidden="0" w:uiPriority="11" w:unhideWhenUsed="0" w:qFormat="1"/>
     <w:lsdException w:name="Strong" w:semiHidden="0" w:uiPriority="22" w:unhideWhenUsed="0" w:qFormat="1"/>
     <w:lsdException w:name="Emphasis" w:semiHidden="0" w:uiPriority="20" w:unhideWhenUsed="0" w:qFormat="1"/>
-    <w:lsdException w:name="Table Grid" w:semiHidden="0" w:uiPriority="39" w:unhideWhenUsed="0"/>
-    <w:lsdException w:name="Note Level 1" w:semiHidden="0" w:unhideWhenUsed="0"/>
-    <w:lsdException w:name="Note Level 2" w:semiHidden="0" w:unhideWhenUsed="0"/>
-    <w:lsdException w:name="Note Level 3" w:semiHidden="0" w:unhideWhenUsed="0"/>
-    <w:lsdException w:name="Note Level 4" w:semiHidden="0" w:unhideWhenUsed="0"/>
-    <w:lsdException w:name="Note Level 5" w:semiHidden="0" w:unhideWhenUsed="0"/>
-    <w:lsdException w:name="Note Level 6" w:semiHidden="0" w:unhideWhenUsed="0"/>
-    <w:lsdException w:name="Note Level 7" w:semiHidden="0" w:unhideWhenUsed="0"/>
-    <w:lsdException w:name="Note Level 8" w:semiHidden="0" w:unhideWhenUsed="0"/>
-    <w:lsdException w:name="Note Level 9" w:semiHidden="0" w:unhideWhenUsed="0"/>
+    <w:lsdException w:name="Table Grid" w:semiHidden="0" w:uiPriority="59" w:unhideWhenUsed="0"/>
     <w:lsdException w:name="Placeholder Text" w:unhideWhenUsed="0"/>
     <w:lsdException w:name="No Spacing" w:semiHidden="0" w:uiPriority="1" w:unhideWhenUsed="0" w:qFormat="1"/>
     <w:lsdException w:name="Light Shading" w:semiHidden="0" w:uiPriority="60" w:unhideWhenUsed="0"/>
@@ -1192,11 +1763,12 @@
   </w:latentStyles>
   <w:style w:type="paragraph" w:default="1" w:styleId="Normal">
     <w:name w:val="Normal"/>
+    <w:qFormat/>
   </w:style>
   <w:style w:type="paragraph" w:styleId="Heading1">
     <w:name w:val="heading 1"/>
-    <w:basedOn w:val="Normal"/>
-    <w:next w:val="Normal"/>
+    <w:basedOn w:val="normal0"/>
+    <w:next w:val="normal0"/>
     <w:pPr>
       <w:keepNext/>
       <w:keepLines/>
@@ -1211,8 +1783,8 @@
   </w:style>
   <w:style w:type="paragraph" w:styleId="Heading2">
     <w:name w:val="heading 2"/>
-    <w:basedOn w:val="Normal"/>
-    <w:next w:val="Normal"/>
+    <w:basedOn w:val="normal0"/>
+    <w:next w:val="normal0"/>
     <w:pPr>
       <w:keepNext/>
       <w:keepLines/>
@@ -1227,8 +1799,8 @@
   </w:style>
   <w:style w:type="paragraph" w:styleId="Heading3">
     <w:name w:val="heading 3"/>
-    <w:basedOn w:val="Normal"/>
-    <w:next w:val="Normal"/>
+    <w:basedOn w:val="normal0"/>
+    <w:next w:val="normal0"/>
     <w:pPr>
       <w:keepNext/>
       <w:keepLines/>
@@ -1243,8 +1815,8 @@
   </w:style>
   <w:style w:type="paragraph" w:styleId="Heading4">
     <w:name w:val="heading 4"/>
-    <w:basedOn w:val="Normal"/>
-    <w:next w:val="Normal"/>
+    <w:basedOn w:val="normal0"/>
+    <w:next w:val="normal0"/>
     <w:pPr>
       <w:keepNext/>
       <w:keepLines/>
@@ -1258,8 +1830,8 @@
   </w:style>
   <w:style w:type="paragraph" w:styleId="Heading5">
     <w:name w:val="heading 5"/>
-    <w:basedOn w:val="Normal"/>
-    <w:next w:val="Normal"/>
+    <w:basedOn w:val="normal0"/>
+    <w:next w:val="normal0"/>
     <w:pPr>
       <w:keepNext/>
       <w:keepLines/>
@@ -1274,8 +1846,8 @@
   </w:style>
   <w:style w:type="paragraph" w:styleId="Heading6">
     <w:name w:val="heading 6"/>
-    <w:basedOn w:val="Normal"/>
-    <w:next w:val="Normal"/>
+    <w:basedOn w:val="normal0"/>
+    <w:next w:val="normal0"/>
     <w:pPr>
       <w:keepNext/>
       <w:keepLines/>
@@ -1315,10 +1887,13 @@
     <w:semiHidden/>
     <w:unhideWhenUsed/>
   </w:style>
+  <w:style w:type="paragraph" w:customStyle="1" w:styleId="normal0">
+    <w:name w:val="normal"/>
+  </w:style>
   <w:style w:type="paragraph" w:styleId="Title">
     <w:name w:val="Title"/>
-    <w:basedOn w:val="Normal"/>
-    <w:next w:val="Normal"/>
+    <w:basedOn w:val="normal0"/>
+    <w:next w:val="normal0"/>
     <w:pPr>
       <w:keepNext/>
       <w:keepLines/>
@@ -1332,8 +1907,8 @@
   </w:style>
   <w:style w:type="paragraph" w:styleId="Subtitle">
     <w:name w:val="Subtitle"/>
-    <w:basedOn w:val="Normal"/>
-    <w:next w:val="Normal"/>
+    <w:basedOn w:val="normal0"/>
+    <w:next w:val="normal0"/>
     <w:pPr>
       <w:keepNext/>
       <w:keepLines/>
@@ -1360,6 +1935,33 @@
         <w:right w:w="108" w:type="dxa"/>
       </w:tblCellMar>
     </w:tblPr>
+  </w:style>
+  <w:style w:type="paragraph" w:styleId="BalloonText">
+    <w:name w:val="Balloon Text"/>
+    <w:basedOn w:val="Normal"/>
+    <w:link w:val="BalloonTextChar"/>
+    <w:uiPriority w:val="99"/>
+    <w:semiHidden/>
+    <w:unhideWhenUsed/>
+    <w:rsid w:val="006843B2"/>
+    <w:rPr>
+      <w:rFonts w:ascii="Lucida Grande" w:hAnsi="Lucida Grande"/>
+      <w:sz w:val="18"/>
+      <w:szCs w:val="18"/>
+    </w:rPr>
+  </w:style>
+  <w:style w:type="character" w:customStyle="1" w:styleId="BalloonTextChar">
+    <w:name w:val="Balloon Text Char"/>
+    <w:basedOn w:val="DefaultParagraphFont"/>
+    <w:link w:val="BalloonText"/>
+    <w:uiPriority w:val="99"/>
+    <w:semiHidden/>
+    <w:rsid w:val="006843B2"/>
+    <w:rPr>
+      <w:rFonts w:ascii="Lucida Grande" w:hAnsi="Lucida Grande"/>
+      <w:sz w:val="18"/>
+      <w:szCs w:val="18"/>
+    </w:rPr>
   </w:style>
 </w:styles>
 </file>
@@ -1403,16 +2005,7 @@
     <w:lsdException w:name="Subtitle" w:semiHidden="0" w:uiPriority="11" w:unhideWhenUsed="0" w:qFormat="1"/>
     <w:lsdException w:name="Strong" w:semiHidden="0" w:uiPriority="22" w:unhideWhenUsed="0" w:qFormat="1"/>
     <w:lsdException w:name="Emphasis" w:semiHidden="0" w:uiPriority="20" w:unhideWhenUsed="0" w:qFormat="1"/>
-    <w:lsdException w:name="Table Grid" w:semiHidden="0" w:uiPriority="39" w:unhideWhenUsed="0"/>
-    <w:lsdException w:name="Note Level 1" w:semiHidden="0" w:unhideWhenUsed="0"/>
-    <w:lsdException w:name="Note Level 2" w:semiHidden="0" w:unhideWhenUsed="0"/>
-    <w:lsdException w:name="Note Level 3" w:semiHidden="0" w:unhideWhenUsed="0"/>
-    <w:lsdException w:name="Note Level 4" w:semiHidden="0" w:unhideWhenUsed="0"/>
-    <w:lsdException w:name="Note Level 5" w:semiHidden="0" w:unhideWhenUsed="0"/>
-    <w:lsdException w:name="Note Level 6" w:semiHidden="0" w:unhideWhenUsed="0"/>
-    <w:lsdException w:name="Note Level 7" w:semiHidden="0" w:unhideWhenUsed="0"/>
-    <w:lsdException w:name="Note Level 8" w:semiHidden="0" w:unhideWhenUsed="0"/>
-    <w:lsdException w:name="Note Level 9" w:semiHidden="0" w:unhideWhenUsed="0"/>
+    <w:lsdException w:name="Table Grid" w:semiHidden="0" w:uiPriority="59" w:unhideWhenUsed="0"/>
     <w:lsdException w:name="Placeholder Text" w:unhideWhenUsed="0"/>
     <w:lsdException w:name="No Spacing" w:semiHidden="0" w:uiPriority="1" w:unhideWhenUsed="0" w:qFormat="1"/>
     <w:lsdException w:name="Light Shading" w:semiHidden="0" w:uiPriority="60" w:unhideWhenUsed="0"/>
@@ -1527,11 +2120,12 @@
   </w:latentStyles>
   <w:style w:type="paragraph" w:default="1" w:styleId="Normal">
     <w:name w:val="Normal"/>
+    <w:qFormat/>
   </w:style>
   <w:style w:type="paragraph" w:styleId="Heading1">
     <w:name w:val="heading 1"/>
-    <w:basedOn w:val="Normal"/>
-    <w:next w:val="Normal"/>
+    <w:basedOn w:val="normal0"/>
+    <w:next w:val="normal0"/>
     <w:pPr>
       <w:keepNext/>
       <w:keepLines/>
@@ -1546,8 +2140,8 @@
   </w:style>
   <w:style w:type="paragraph" w:styleId="Heading2">
     <w:name w:val="heading 2"/>
-    <w:basedOn w:val="Normal"/>
-    <w:next w:val="Normal"/>
+    <w:basedOn w:val="normal0"/>
+    <w:next w:val="normal0"/>
     <w:pPr>
       <w:keepNext/>
       <w:keepLines/>
@@ -1562,8 +2156,8 @@
   </w:style>
   <w:style w:type="paragraph" w:styleId="Heading3">
     <w:name w:val="heading 3"/>
-    <w:basedOn w:val="Normal"/>
-    <w:next w:val="Normal"/>
+    <w:basedOn w:val="normal0"/>
+    <w:next w:val="normal0"/>
     <w:pPr>
       <w:keepNext/>
       <w:keepLines/>
@@ -1578,8 +2172,8 @@
   </w:style>
   <w:style w:type="paragraph" w:styleId="Heading4">
     <w:name w:val="heading 4"/>
-    <w:basedOn w:val="Normal"/>
-    <w:next w:val="Normal"/>
+    <w:basedOn w:val="normal0"/>
+    <w:next w:val="normal0"/>
     <w:pPr>
       <w:keepNext/>
       <w:keepLines/>
@@ -1593,8 +2187,8 @@
   </w:style>
   <w:style w:type="paragraph" w:styleId="Heading5">
     <w:name w:val="heading 5"/>
-    <w:basedOn w:val="Normal"/>
-    <w:next w:val="Normal"/>
+    <w:basedOn w:val="normal0"/>
+    <w:next w:val="normal0"/>
     <w:pPr>
       <w:keepNext/>
       <w:keepLines/>
@@ -1609,8 +2203,8 @@
   </w:style>
   <w:style w:type="paragraph" w:styleId="Heading6">
     <w:name w:val="heading 6"/>
-    <w:basedOn w:val="Normal"/>
-    <w:next w:val="Normal"/>
+    <w:basedOn w:val="normal0"/>
+    <w:next w:val="normal0"/>
     <w:pPr>
       <w:keepNext/>
       <w:keepLines/>
@@ -1650,10 +2244,13 @@
     <w:semiHidden/>
     <w:unhideWhenUsed/>
   </w:style>
+  <w:style w:type="paragraph" w:customStyle="1" w:styleId="normal0">
+    <w:name w:val="normal"/>
+  </w:style>
   <w:style w:type="paragraph" w:styleId="Title">
     <w:name w:val="Title"/>
-    <w:basedOn w:val="Normal"/>
-    <w:next w:val="Normal"/>
+    <w:basedOn w:val="normal0"/>
+    <w:next w:val="normal0"/>
     <w:pPr>
       <w:keepNext/>
       <w:keepLines/>
@@ -1667,8 +2264,8 @@
   </w:style>
   <w:style w:type="paragraph" w:styleId="Subtitle">
     <w:name w:val="Subtitle"/>
-    <w:basedOn w:val="Normal"/>
-    <w:next w:val="Normal"/>
+    <w:basedOn w:val="normal0"/>
+    <w:next w:val="normal0"/>
     <w:pPr>
       <w:keepNext/>
       <w:keepLines/>
@@ -1695,6 +2292,33 @@
         <w:right w:w="108" w:type="dxa"/>
       </w:tblCellMar>
     </w:tblPr>
+  </w:style>
+  <w:style w:type="paragraph" w:styleId="BalloonText">
+    <w:name w:val="Balloon Text"/>
+    <w:basedOn w:val="Normal"/>
+    <w:link w:val="BalloonTextChar"/>
+    <w:uiPriority w:val="99"/>
+    <w:semiHidden/>
+    <w:unhideWhenUsed/>
+    <w:rsid w:val="006843B2"/>
+    <w:rPr>
+      <w:rFonts w:ascii="Lucida Grande" w:hAnsi="Lucida Grande"/>
+      <w:sz w:val="18"/>
+      <w:szCs w:val="18"/>
+    </w:rPr>
+  </w:style>
+  <w:style w:type="character" w:customStyle="1" w:styleId="BalloonTextChar">
+    <w:name w:val="Balloon Text Char"/>
+    <w:basedOn w:val="DefaultParagraphFont"/>
+    <w:link w:val="BalloonText"/>
+    <w:uiPriority w:val="99"/>
+    <w:semiHidden/>
+    <w:rsid w:val="006843B2"/>
+    <w:rPr>
+      <w:rFonts w:ascii="Lucida Grande" w:hAnsi="Lucida Grande"/>
+      <w:sz w:val="18"/>
+      <w:szCs w:val="18"/>
+    </w:rPr>
   </w:style>
 </w:styles>
 </file>
@@ -1710,39 +2334,39 @@
         <a:sysClr val="window" lastClr="FFFFFF"/>
       </a:lt1>
       <a:dk2>
-        <a:srgbClr val="44546A"/>
+        <a:srgbClr val="1F497D"/>
       </a:dk2>
       <a:lt2>
-        <a:srgbClr val="E7E6E6"/>
+        <a:srgbClr val="EEECE1"/>
       </a:lt2>
       <a:accent1>
-        <a:srgbClr val="5B9BD5"/>
+        <a:srgbClr val="4F81BD"/>
       </a:accent1>
       <a:accent2>
-        <a:srgbClr val="ED7D31"/>
+        <a:srgbClr val="C0504D"/>
       </a:accent2>
       <a:accent3>
-        <a:srgbClr val="A5A5A5"/>
+        <a:srgbClr val="9BBB59"/>
       </a:accent3>
       <a:accent4>
-        <a:srgbClr val="FFC000"/>
+        <a:srgbClr val="8064A2"/>
       </a:accent4>
       <a:accent5>
-        <a:srgbClr val="4472C4"/>
+        <a:srgbClr val="4BACC6"/>
       </a:accent5>
       <a:accent6>
-        <a:srgbClr val="70AD47"/>
+        <a:srgbClr val="F79646"/>
       </a:accent6>
       <a:hlink>
-        <a:srgbClr val="0563C1"/>
+        <a:srgbClr val="0000FF"/>
       </a:hlink>
       <a:folHlink>
-        <a:srgbClr val="954F72"/>
+        <a:srgbClr val="800080"/>
       </a:folHlink>
     </a:clrScheme>
     <a:fontScheme name="Office">
       <a:majorFont>
-        <a:latin typeface="Calibri Light"/>
+        <a:latin typeface="Calibri"/>
         <a:ea typeface=""/>
         <a:cs typeface=""/>
         <a:font script="Jpan" typeface="ＭＳ ゴシック"/>
@@ -1777,7 +2401,7 @@
         <a:font script="Geor" typeface="Sylfaen"/>
       </a:majorFont>
       <a:minorFont>
-        <a:latin typeface="Calibri"/>
+        <a:latin typeface="Cambria"/>
         <a:ea typeface=""/>
         <a:cs typeface=""/>
         <a:font script="Jpan" typeface="ＭＳ 明朝"/>
@@ -1821,141 +2445,200 @@
           <a:gsLst>
             <a:gs pos="0">
               <a:schemeClr val="phClr">
-                <a:lumMod val="110000"/>
-                <a:satMod val="105000"/>
-                <a:tint val="67000"/>
+                <a:tint val="50000"/>
+                <a:satMod val="300000"/>
               </a:schemeClr>
             </a:gs>
-            <a:gs pos="50000">
+            <a:gs pos="35000">
               <a:schemeClr val="phClr">
-                <a:lumMod val="105000"/>
-                <a:satMod val="103000"/>
-                <a:tint val="73000"/>
+                <a:tint val="37000"/>
+                <a:satMod val="300000"/>
               </a:schemeClr>
             </a:gs>
             <a:gs pos="100000">
               <a:schemeClr val="phClr">
-                <a:lumMod val="105000"/>
-                <a:satMod val="109000"/>
-                <a:tint val="81000"/>
+                <a:tint val="15000"/>
+                <a:satMod val="350000"/>
               </a:schemeClr>
             </a:gs>
           </a:gsLst>
-          <a:lin ang="5400000" scaled="0"/>
+          <a:lin ang="16200000" scaled="1"/>
         </a:gradFill>
         <a:gradFill rotWithShape="1">
           <a:gsLst>
             <a:gs pos="0">
               <a:schemeClr val="phClr">
-                <a:satMod val="103000"/>
-                <a:lumMod val="102000"/>
-                <a:tint val="94000"/>
-              </a:schemeClr>
-            </a:gs>
-            <a:gs pos="50000">
-              <a:schemeClr val="phClr">
-                <a:satMod val="110000"/>
-                <a:lumMod val="100000"/>
+                <a:tint val="100000"/>
                 <a:shade val="100000"/>
+                <a:satMod val="130000"/>
               </a:schemeClr>
             </a:gs>
             <a:gs pos="100000">
               <a:schemeClr val="phClr">
-                <a:lumMod val="99000"/>
-                <a:satMod val="120000"/>
-                <a:shade val="78000"/>
+                <a:tint val="50000"/>
+                <a:shade val="100000"/>
+                <a:satMod val="350000"/>
               </a:schemeClr>
             </a:gs>
           </a:gsLst>
-          <a:lin ang="5400000" scaled="0"/>
+          <a:lin ang="16200000" scaled="0"/>
         </a:gradFill>
       </a:fillStyleLst>
       <a:lnStyleLst>
-        <a:ln w="6350" cap="flat" cmpd="sng" algn="ctr">
+        <a:ln w="9525" cap="flat" cmpd="sng" algn="ctr">
+          <a:solidFill>
+            <a:schemeClr val="phClr">
+              <a:shade val="95000"/>
+              <a:satMod val="105000"/>
+            </a:schemeClr>
+          </a:solidFill>
+          <a:prstDash val="solid"/>
+        </a:ln>
+        <a:ln w="25400" cap="flat" cmpd="sng" algn="ctr">
           <a:solidFill>
             <a:schemeClr val="phClr"/>
           </a:solidFill>
           <a:prstDash val="solid"/>
-          <a:miter lim="800000"/>
         </a:ln>
-        <a:ln w="12700" cap="flat" cmpd="sng" algn="ctr">
+        <a:ln w="38100" cap="flat" cmpd="sng" algn="ctr">
           <a:solidFill>
             <a:schemeClr val="phClr"/>
           </a:solidFill>
           <a:prstDash val="solid"/>
-          <a:miter lim="800000"/>
-        </a:ln>
-        <a:ln w="19050" cap="flat" cmpd="sng" algn="ctr">
-          <a:solidFill>
-            <a:schemeClr val="phClr"/>
-          </a:solidFill>
-          <a:prstDash val="solid"/>
-          <a:miter lim="800000"/>
         </a:ln>
       </a:lnStyleLst>
       <a:effectStyleLst>
         <a:effectStyle>
-          <a:effectLst/>
-        </a:effectStyle>
-        <a:effectStyle>
-          <a:effectLst/>
+          <a:effectLst>
+            <a:outerShdw blurRad="40000" dist="20000" dir="5400000" rotWithShape="0">
+              <a:srgbClr val="000000">
+                <a:alpha val="38000"/>
+              </a:srgbClr>
+            </a:outerShdw>
+          </a:effectLst>
         </a:effectStyle>
         <a:effectStyle>
           <a:effectLst>
-            <a:outerShdw blurRad="57150" dist="19050" dir="5400000" algn="ctr" rotWithShape="0">
+            <a:outerShdw blurRad="40000" dist="23000" dir="5400000" rotWithShape="0">
               <a:srgbClr val="000000">
-                <a:alpha val="63000"/>
+                <a:alpha val="35000"/>
               </a:srgbClr>
             </a:outerShdw>
           </a:effectLst>
+        </a:effectStyle>
+        <a:effectStyle>
+          <a:effectLst>
+            <a:outerShdw blurRad="40000" dist="23000" dir="5400000" rotWithShape="0">
+              <a:srgbClr val="000000">
+                <a:alpha val="35000"/>
+              </a:srgbClr>
+            </a:outerShdw>
+          </a:effectLst>
+          <a:scene3d>
+            <a:camera prst="orthographicFront">
+              <a:rot lat="0" lon="0" rev="0"/>
+            </a:camera>
+            <a:lightRig rig="threePt" dir="t">
+              <a:rot lat="0" lon="0" rev="1200000"/>
+            </a:lightRig>
+          </a:scene3d>
+          <a:sp3d>
+            <a:bevelT w="63500" h="25400"/>
+          </a:sp3d>
         </a:effectStyle>
       </a:effectStyleLst>
       <a:bgFillStyleLst>
         <a:solidFill>
           <a:schemeClr val="phClr"/>
         </a:solidFill>
-        <a:solidFill>
-          <a:schemeClr val="phClr">
-            <a:tint val="95000"/>
-            <a:satMod val="170000"/>
-          </a:schemeClr>
-        </a:solidFill>
         <a:gradFill rotWithShape="1">
           <a:gsLst>
             <a:gs pos="0">
               <a:schemeClr val="phClr">
-                <a:tint val="93000"/>
-                <a:satMod val="150000"/>
-                <a:shade val="98000"/>
-                <a:lumMod val="102000"/>
+                <a:tint val="40000"/>
+                <a:satMod val="350000"/>
               </a:schemeClr>
             </a:gs>
-            <a:gs pos="50000">
+            <a:gs pos="40000">
               <a:schemeClr val="phClr">
-                <a:tint val="98000"/>
-                <a:satMod val="130000"/>
-                <a:shade val="90000"/>
-                <a:lumMod val="103000"/>
+                <a:tint val="45000"/>
+                <a:shade val="99000"/>
+                <a:satMod val="350000"/>
               </a:schemeClr>
             </a:gs>
             <a:gs pos="100000">
               <a:schemeClr val="phClr">
-                <a:shade val="63000"/>
-                <a:satMod val="120000"/>
+                <a:shade val="20000"/>
+                <a:satMod val="255000"/>
               </a:schemeClr>
             </a:gs>
           </a:gsLst>
-          <a:lin ang="5400000" scaled="0"/>
+          <a:path path="circle">
+            <a:fillToRect l="50000" t="-80000" r="50000" b="180000"/>
+          </a:path>
+        </a:gradFill>
+        <a:gradFill rotWithShape="1">
+          <a:gsLst>
+            <a:gs pos="0">
+              <a:schemeClr val="phClr">
+                <a:tint val="80000"/>
+                <a:satMod val="300000"/>
+              </a:schemeClr>
+            </a:gs>
+            <a:gs pos="100000">
+              <a:schemeClr val="phClr">
+                <a:shade val="30000"/>
+                <a:satMod val="200000"/>
+              </a:schemeClr>
+            </a:gs>
+          </a:gsLst>
+          <a:path path="circle">
+            <a:fillToRect l="50000" t="50000" r="50000" b="50000"/>
+          </a:path>
         </a:gradFill>
       </a:bgFillStyleLst>
     </a:fmtScheme>
   </a:themeElements>
-  <a:objectDefaults/>
+  <a:objectDefaults>
+    <a:spDef>
+      <a:spPr/>
+      <a:bodyPr/>
+      <a:lstStyle/>
+      <a:style>
+        <a:lnRef idx="1">
+          <a:schemeClr val="accent1"/>
+        </a:lnRef>
+        <a:fillRef idx="3">
+          <a:schemeClr val="accent1"/>
+        </a:fillRef>
+        <a:effectRef idx="2">
+          <a:schemeClr val="accent1"/>
+        </a:effectRef>
+        <a:fontRef idx="minor">
+          <a:schemeClr val="lt1"/>
+        </a:fontRef>
+      </a:style>
+    </a:spDef>
+    <a:lnDef>
+      <a:spPr/>
+      <a:bodyPr/>
+      <a:lstStyle/>
+      <a:style>
+        <a:lnRef idx="2">
+          <a:schemeClr val="accent1"/>
+        </a:lnRef>
+        <a:fillRef idx="0">
+          <a:schemeClr val="accent1"/>
+        </a:fillRef>
+        <a:effectRef idx="1">
+          <a:schemeClr val="accent1"/>
+        </a:effectRef>
+        <a:fontRef idx="minor">
+          <a:schemeClr val="tx1"/>
+        </a:fontRef>
+      </a:style>
+    </a:lnDef>
+  </a:objectDefaults>
   <a:extraClrSchemeLst/>
-  <a:extLst>
-    <a:ext uri="{05A4C25C-085E-4340-85A3-A5531E510DB2}">
-      <thm15:themeFamily xmlns:thm15="http://schemas.microsoft.com/office/thememl/2012/main" xmlns="" name="Office Theme" id="{62F939B6-93AF-4DB8-9C6B-D6C7DFDC589F}" vid="{4A3C46E8-61CC-4603-A589-7422A47A8E4A}"/>
-    </a:ext>
-  </a:extLst>
 </a:theme>
 </file>
</xml_diff>